<commit_message>
Dodanie kilku pdf ulatwiajacyh implementacje
</commit_message>
<xml_diff>
--- a/02_model_behawioralny/plan.docx
+++ b/02_model_behawioralny/plan.docx
@@ -243,6 +243,9 @@
     </w:p>
     <w:p>
       <w:r>
+        <w:rPr>
+          <w:noProof/>
+        </w:rPr>
         <w:drawing>
           <wp:inline distT="0" distB="0" distL="0" distR="0" wp14:anchorId="18D1F115" wp14:editId="48F3790F">
             <wp:extent cx="5760720" cy="3244850"/>
@@ -280,6 +283,27 @@
         </w:drawing>
       </w:r>
     </w:p>
+    <w:p>
+      <w:r>
+        <w:t xml:space="preserve">Model behawioralny w </w:t>
+      </w:r>
+      <w:proofErr w:type="spellStart"/>
+      <w:r>
+        <w:t>matlabie</w:t>
+      </w:r>
+      <w:proofErr w:type="spellEnd"/>
+    </w:p>
+    <w:p>
+      <w:hyperlink r:id="rId6" w:history="1">
+        <w:r>
+          <w:rPr>
+            <w:rStyle w:val="Hipercze"/>
+          </w:rPr>
+          <w:t>https://www.mathworks.com/company/newsletters/articles/designing-a-sigma-delta-adc-from-behavioral-model-to-verilog-and-vhdl.html</w:t>
+        </w:r>
+      </w:hyperlink>
+    </w:p>
+    <w:p/>
     <w:sectPr>
       <w:pgSz w:w="11906" w:h="16838"/>
       <w:pgMar w:top="1417" w:right="1417" w:bottom="1417" w:left="1417" w:header="708" w:footer="708" w:gutter="0"/>
@@ -824,6 +848,29 @@
       <w:contextualSpacing/>
     </w:pPr>
   </w:style>
+  <w:style w:type="character" w:styleId="Hipercze">
+    <w:name w:val="Hyperlink"/>
+    <w:basedOn w:val="Domylnaczcionkaakapitu"/>
+    <w:uiPriority w:val="99"/>
+    <w:unhideWhenUsed/>
+    <w:rsid w:val="001D17EF"/>
+    <w:rPr>
+      <w:color w:val="0563C1" w:themeColor="hyperlink"/>
+      <w:u w:val="single"/>
+    </w:rPr>
+  </w:style>
+  <w:style w:type="character" w:styleId="Nierozpoznanawzmianka">
+    <w:name w:val="Unresolved Mention"/>
+    <w:basedOn w:val="Domylnaczcionkaakapitu"/>
+    <w:uiPriority w:val="99"/>
+    <w:semiHidden/>
+    <w:unhideWhenUsed/>
+    <w:rsid w:val="001D17EF"/>
+    <w:rPr>
+      <w:color w:val="605E5C"/>
+      <w:shd w:val="clear" w:color="auto" w:fill="E1DFDD"/>
+    </w:rPr>
+  </w:style>
 </w:styles>
 </file>
 

</xml_diff>